<commit_message>
Part 6 of word doc
</commit_message>
<xml_diff>
--- a/SQA_ TestingDoc.docx
+++ b/SQA_ TestingDoc.docx
@@ -1,6 +1,6 @@
 
 <file path=word/document.xml><?xml version="1.0" encoding="utf-8"?>
-<w:document xmlns:wpc="http://schemas.microsoft.com/office/word/2010/wordprocessingCanvas" xmlns:mc="http://schemas.openxmlformats.org/markup-compatibility/2006" xmlns:o="urn:schemas-microsoft-com:office:office" xmlns:r="http://schemas.openxmlformats.org/officeDocument/2006/relationships" xmlns:m="http://schemas.openxmlformats.org/officeDocument/2006/math" xmlns:v="urn:schemas-microsoft-com:vml" xmlns:wp14="http://schemas.microsoft.com/office/word/2010/wordprocessingDrawing" xmlns:wp="http://schemas.openxmlformats.org/drawingml/2006/wordprocessingDrawing" xmlns:w10="urn:schemas-microsoft-com:office:word" xmlns:w="http://schemas.openxmlformats.org/wordprocessingml/2006/main" xmlns:w14="http://schemas.microsoft.com/office/word/2010/wordml" xmlns:w15="http://schemas.microsoft.com/office/word/2012/wordml" xmlns:wpg="http://schemas.microsoft.com/office/word/2010/wordprocessingGroup" xmlns:wpi="http://schemas.microsoft.com/office/word/2010/wordprocessingInk" xmlns:wne="http://schemas.microsoft.com/office/word/2006/wordml" xmlns:wps="http://schemas.microsoft.com/office/word/2010/wordprocessingShape" mc:Ignorable="w14 w15 wp14">
+<w:document xmlns:wpc="http://schemas.microsoft.com/office/word/2010/wordprocessingCanvas" xmlns:cx="http://schemas.microsoft.com/office/drawing/2014/chartex" xmlns:cx1="http://schemas.microsoft.com/office/drawing/2015/9/8/chartex" xmlns:cx2="http://schemas.microsoft.com/office/drawing/2015/10/21/chartex" xmlns:cx3="http://schemas.microsoft.com/office/drawing/2016/5/9/chartex" xmlns:cx4="http://schemas.microsoft.com/office/drawing/2016/5/10/chartex" xmlns:cx5="http://schemas.microsoft.com/office/drawing/2016/5/11/chartex" xmlns:cx6="http://schemas.microsoft.com/office/drawing/2016/5/12/chartex" xmlns:cx7="http://schemas.microsoft.com/office/drawing/2016/5/13/chartex" xmlns:cx8="http://schemas.microsoft.com/office/drawing/2016/5/14/chartex" xmlns:mc="http://schemas.openxmlformats.org/markup-compatibility/2006" xmlns:aink="http://schemas.microsoft.com/office/drawing/2016/ink" xmlns:am3d="http://schemas.microsoft.com/office/drawing/2017/model3d" xmlns:o="urn:schemas-microsoft-com:office:office" xmlns:r="http://schemas.openxmlformats.org/officeDocument/2006/relationships" xmlns:m="http://schemas.openxmlformats.org/officeDocument/2006/math" xmlns:v="urn:schemas-microsoft-com:vml" xmlns:wp14="http://schemas.microsoft.com/office/word/2010/wordprocessingDrawing" xmlns:wp="http://schemas.openxmlformats.org/drawingml/2006/wordprocessingDrawing" xmlns:w10="urn:schemas-microsoft-com:office:word" xmlns:w="http://schemas.openxmlformats.org/wordprocessingml/2006/main" xmlns:w14="http://schemas.microsoft.com/office/word/2010/wordml" xmlns:w15="http://schemas.microsoft.com/office/word/2012/wordml" xmlns:w16cid="http://schemas.microsoft.com/office/word/2016/wordml/cid" xmlns:w16se="http://schemas.microsoft.com/office/word/2015/wordml/symex" xmlns:wpg="http://schemas.microsoft.com/office/word/2010/wordprocessingGroup" xmlns:wpi="http://schemas.microsoft.com/office/word/2010/wordprocessingInk" xmlns:wne="http://schemas.microsoft.com/office/word/2006/wordml" xmlns:wps="http://schemas.microsoft.com/office/word/2010/wordprocessingShape" mc:Ignorable="w14 w15 w16se w16cid wp14">
   <w:body>
     <w:p>
       <w:pPr>
@@ -28,21 +28,12 @@
           <w:szCs w:val="36"/>
         </w:rPr>
       </w:pPr>
-      <w:proofErr w:type="gramStart"/>
       <w:r>
         <w:rPr>
           <w:sz w:val="36"/>
           <w:szCs w:val="36"/>
         </w:rPr>
-        <w:t>V(</w:t>
-      </w:r>
-      <w:proofErr w:type="gramEnd"/>
-      <w:r>
-        <w:rPr>
-          <w:sz w:val="36"/>
-          <w:szCs w:val="36"/>
-        </w:rPr>
-        <w:t>G) = E-N + 2</w:t>
+        <w:t>V(G) = E-N + 2</w:t>
       </w:r>
     </w:p>
     <w:p>
@@ -108,7 +99,7 @@
           <w:numId w:val="3"/>
         </w:numPr>
         <w:rPr>
-          <w:sz w:val="36"/>
+          <w:sz w:val="40"/>
           <w:szCs w:val="36"/>
         </w:rPr>
       </w:pPr>
@@ -116,7 +107,7 @@
         <w:rPr>
           <w:rFonts w:ascii="Arial" w:hAnsi="Arial" w:cs="Arial"/>
           <w:color w:val="222222"/>
-          <w:sz w:val="27"/>
+          <w:sz w:val="28"/>
           <w:szCs w:val="27"/>
           <w:shd w:val="clear" w:color="auto" w:fill="FFFFFF"/>
         </w:rPr>
@@ -131,7 +122,7 @@
           <w:numId w:val="3"/>
         </w:numPr>
         <w:rPr>
-          <w:sz w:val="36"/>
+          <w:sz w:val="40"/>
           <w:szCs w:val="36"/>
         </w:rPr>
       </w:pPr>
@@ -139,21 +130,11 @@
         <w:rPr>
           <w:rFonts w:ascii="Arial" w:hAnsi="Arial" w:cs="Arial"/>
           <w:color w:val="222222"/>
-          <w:sz w:val="27"/>
+          <w:sz w:val="28"/>
           <w:szCs w:val="27"/>
           <w:shd w:val="clear" w:color="auto" w:fill="FFFFFF"/>
         </w:rPr>
-        <w:t xml:space="preserve">It has </w:t>
-      </w:r>
-      <w:r>
-        <w:rPr>
-          <w:rFonts w:ascii="Arial" w:hAnsi="Arial" w:cs="Arial"/>
-          <w:color w:val="222222"/>
-          <w:sz w:val="27"/>
-          <w:szCs w:val="27"/>
-          <w:shd w:val="clear" w:color="auto" w:fill="FFFFFF"/>
-        </w:rPr>
-        <w:t>High Testability</w:t>
+        <w:t>It has High Testability</w:t>
       </w:r>
     </w:p>
     <w:p>
@@ -164,7 +145,7 @@
           <w:numId w:val="3"/>
         </w:numPr>
         <w:rPr>
-          <w:sz w:val="36"/>
+          <w:sz w:val="40"/>
           <w:szCs w:val="36"/>
         </w:rPr>
       </w:pPr>
@@ -172,33 +153,11 @@
         <w:rPr>
           <w:rFonts w:ascii="Arial" w:hAnsi="Arial" w:cs="Arial"/>
           <w:color w:val="222222"/>
-          <w:sz w:val="27"/>
+          <w:sz w:val="28"/>
           <w:szCs w:val="27"/>
           <w:shd w:val="clear" w:color="auto" w:fill="FFFFFF"/>
         </w:rPr>
-        <w:t>Its</w:t>
-      </w:r>
-      <w:bookmarkStart w:id="0" w:name="_GoBack"/>
-      <w:bookmarkEnd w:id="0"/>
-      <w:r>
-        <w:rPr>
-          <w:rFonts w:ascii="Arial" w:hAnsi="Arial" w:cs="Arial"/>
-          <w:color w:val="222222"/>
-          <w:sz w:val="27"/>
-          <w:szCs w:val="27"/>
-          <w:shd w:val="clear" w:color="auto" w:fill="FFFFFF"/>
-        </w:rPr>
-        <w:t xml:space="preserve"> </w:t>
-      </w:r>
-      <w:r>
-        <w:rPr>
-          <w:rFonts w:ascii="Arial" w:hAnsi="Arial" w:cs="Arial"/>
-          <w:color w:val="222222"/>
-          <w:sz w:val="27"/>
-          <w:szCs w:val="27"/>
-          <w:shd w:val="clear" w:color="auto" w:fill="FFFFFF"/>
-        </w:rPr>
-        <w:t>Cost and Effort is less</w:t>
+        <w:t>Its Cost and Effort is less</w:t>
       </w:r>
     </w:p>
     <w:p>
@@ -852,7 +811,6 @@
                 <w:szCs w:val="36"/>
               </w:rPr>
             </w:pPr>
-            <w:proofErr w:type="spellStart"/>
             <w:r>
               <w:rPr>
                 <w:sz w:val="36"/>
@@ -860,7 +818,6 @@
               </w:rPr>
               <w:t>Agender</w:t>
             </w:r>
-            <w:proofErr w:type="spellEnd"/>
           </w:p>
         </w:tc>
         <w:tc>
@@ -900,8 +857,1304 @@
           <w:b/>
           <w:sz w:val="36"/>
           <w:szCs w:val="36"/>
+          <w:u w:val="single"/>
         </w:rPr>
       </w:pPr>
+    </w:p>
+    <w:p>
+      <w:pPr>
+        <w:rPr>
+          <w:b/>
+          <w:sz w:val="36"/>
+          <w:szCs w:val="36"/>
+          <w:u w:val="single"/>
+        </w:rPr>
+      </w:pPr>
+    </w:p>
+    <w:p>
+      <w:pPr>
+        <w:rPr>
+          <w:b/>
+          <w:sz w:val="36"/>
+          <w:szCs w:val="36"/>
+          <w:u w:val="single"/>
+        </w:rPr>
+      </w:pPr>
+    </w:p>
+    <w:p>
+      <w:pPr>
+        <w:rPr>
+          <w:b/>
+          <w:sz w:val="36"/>
+          <w:szCs w:val="36"/>
+          <w:u w:val="single"/>
+        </w:rPr>
+      </w:pPr>
+      <w:r>
+        <w:rPr>
+          <w:b/>
+          <w:sz w:val="36"/>
+          <w:szCs w:val="36"/>
+          <w:u w:val="single"/>
+        </w:rPr>
+        <w:lastRenderedPageBreak/>
+        <w:t xml:space="preserve">Part 6 – Equivalence Partitioning and Boundary Value Analysis </w:t>
+      </w:r>
+    </w:p>
+    <w:tbl>
+      <w:tblPr>
+        <w:tblStyle w:val="TableGrid"/>
+        <w:tblW w:w="0" w:type="auto"/>
+        <w:jc w:val="center"/>
+        <w:tblLook w:val="04A0" w:firstRow="1" w:lastRow="0" w:firstColumn="1" w:lastColumn="0" w:noHBand="0" w:noVBand="1"/>
+      </w:tblPr>
+      <w:tblGrid>
+        <w:gridCol w:w="3005"/>
+        <w:gridCol w:w="3005"/>
+        <w:gridCol w:w="3006"/>
+      </w:tblGrid>
+      <w:tr>
+        <w:trPr>
+          <w:jc w:val="center"/>
+        </w:trPr>
+        <w:tc>
+          <w:tcPr>
+            <w:tcW w:w="9016" w:type="dxa"/>
+            <w:gridSpan w:val="3"/>
+          </w:tcPr>
+          <w:p>
+            <w:pPr>
+              <w:jc w:val="center"/>
+              <w:rPr>
+                <w:b/>
+                <w:sz w:val="36"/>
+                <w:szCs w:val="36"/>
+              </w:rPr>
+            </w:pPr>
+            <w:r>
+              <w:rPr>
+                <w:b/>
+                <w:sz w:val="36"/>
+                <w:szCs w:val="36"/>
+              </w:rPr>
+              <w:t>Equivalence Partitioning</w:t>
+            </w:r>
+          </w:p>
+        </w:tc>
+      </w:tr>
+      <w:tr>
+        <w:trPr>
+          <w:jc w:val="center"/>
+        </w:trPr>
+        <w:tc>
+          <w:tcPr>
+            <w:tcW w:w="9016" w:type="dxa"/>
+            <w:gridSpan w:val="3"/>
+          </w:tcPr>
+          <w:p>
+            <w:pPr>
+              <w:jc w:val="center"/>
+              <w:rPr>
+                <w:b/>
+                <w:sz w:val="36"/>
+                <w:szCs w:val="36"/>
+              </w:rPr>
+            </w:pPr>
+            <w:r>
+              <w:rPr>
+                <w:b/>
+                <w:sz w:val="36"/>
+                <w:szCs w:val="36"/>
+              </w:rPr>
+              <w:t>Valid</w:t>
+            </w:r>
+          </w:p>
+        </w:tc>
+      </w:tr>
+      <w:tr>
+        <w:trPr>
+          <w:jc w:val="center"/>
+        </w:trPr>
+        <w:tc>
+          <w:tcPr>
+            <w:tcW w:w="3005" w:type="dxa"/>
+          </w:tcPr>
+          <w:p>
+            <w:pPr>
+              <w:jc w:val="center"/>
+              <w:rPr>
+                <w:sz w:val="36"/>
+                <w:szCs w:val="36"/>
+              </w:rPr>
+            </w:pPr>
+            <w:r>
+              <w:rPr>
+                <w:sz w:val="36"/>
+                <w:szCs w:val="36"/>
+              </w:rPr>
+              <w:t>Range</w:t>
+            </w:r>
+          </w:p>
+        </w:tc>
+        <w:tc>
+          <w:tcPr>
+            <w:tcW w:w="3005" w:type="dxa"/>
+          </w:tcPr>
+          <w:p>
+            <w:pPr>
+              <w:jc w:val="center"/>
+              <w:rPr>
+                <w:sz w:val="36"/>
+                <w:szCs w:val="36"/>
+              </w:rPr>
+            </w:pPr>
+            <w:r>
+              <w:rPr>
+                <w:sz w:val="36"/>
+                <w:szCs w:val="36"/>
+              </w:rPr>
+              <w:t>Premium</w:t>
+            </w:r>
+          </w:p>
+        </w:tc>
+        <w:tc>
+          <w:tcPr>
+            <w:tcW w:w="3006" w:type="dxa"/>
+          </w:tcPr>
+          <w:p>
+            <w:pPr>
+              <w:jc w:val="center"/>
+              <w:rPr>
+                <w:sz w:val="36"/>
+                <w:szCs w:val="36"/>
+              </w:rPr>
+            </w:pPr>
+            <w:r>
+              <w:rPr>
+                <w:sz w:val="36"/>
+                <w:szCs w:val="36"/>
+              </w:rPr>
+              <w:t>Value</w:t>
+            </w:r>
+          </w:p>
+        </w:tc>
+      </w:tr>
+      <w:tr>
+        <w:trPr>
+          <w:jc w:val="center"/>
+        </w:trPr>
+        <w:tc>
+          <w:tcPr>
+            <w:tcW w:w="3005" w:type="dxa"/>
+          </w:tcPr>
+          <w:p>
+            <w:pPr>
+              <w:jc w:val="center"/>
+              <w:rPr>
+                <w:sz w:val="36"/>
+                <w:szCs w:val="36"/>
+              </w:rPr>
+            </w:pPr>
+            <w:r>
+              <w:rPr>
+                <w:sz w:val="36"/>
+                <w:szCs w:val="36"/>
+              </w:rPr>
+              <w:t>x &gt;= 18 &amp;&amp; x &lt;= 30</w:t>
+            </w:r>
+          </w:p>
+        </w:tc>
+        <w:tc>
+          <w:tcPr>
+            <w:tcW w:w="3005" w:type="dxa"/>
+          </w:tcPr>
+          <w:p>
+            <w:pPr>
+              <w:jc w:val="center"/>
+              <w:rPr>
+                <w:sz w:val="36"/>
+                <w:szCs w:val="36"/>
+              </w:rPr>
+            </w:pPr>
+            <w:r>
+              <w:rPr>
+                <w:sz w:val="36"/>
+                <w:szCs w:val="36"/>
+              </w:rPr>
+              <w:t>5.0</w:t>
+            </w:r>
+          </w:p>
+        </w:tc>
+        <w:tc>
+          <w:tcPr>
+            <w:tcW w:w="3006" w:type="dxa"/>
+          </w:tcPr>
+          <w:p>
+            <w:pPr>
+              <w:jc w:val="center"/>
+              <w:rPr>
+                <w:sz w:val="36"/>
+                <w:szCs w:val="36"/>
+              </w:rPr>
+            </w:pPr>
+            <w:r>
+              <w:rPr>
+                <w:sz w:val="36"/>
+                <w:szCs w:val="36"/>
+              </w:rPr>
+              <w:t>20</w:t>
+            </w:r>
+          </w:p>
+        </w:tc>
+      </w:tr>
+      <w:tr>
+        <w:trPr>
+          <w:jc w:val="center"/>
+        </w:trPr>
+        <w:tc>
+          <w:tcPr>
+            <w:tcW w:w="3005" w:type="dxa"/>
+          </w:tcPr>
+          <w:p>
+            <w:pPr>
+              <w:jc w:val="center"/>
+              <w:rPr>
+                <w:sz w:val="36"/>
+                <w:szCs w:val="36"/>
+              </w:rPr>
+            </w:pPr>
+            <w:r>
+              <w:rPr>
+                <w:sz w:val="36"/>
+                <w:szCs w:val="36"/>
+              </w:rPr>
+              <w:t>x &gt;= 31</w:t>
+            </w:r>
+          </w:p>
+        </w:tc>
+        <w:tc>
+          <w:tcPr>
+            <w:tcW w:w="3005" w:type="dxa"/>
+          </w:tcPr>
+          <w:p>
+            <w:pPr>
+              <w:jc w:val="center"/>
+              <w:rPr>
+                <w:sz w:val="36"/>
+                <w:szCs w:val="36"/>
+              </w:rPr>
+            </w:pPr>
+            <w:r>
+              <w:rPr>
+                <w:sz w:val="36"/>
+                <w:szCs w:val="36"/>
+              </w:rPr>
+              <w:t>2.50</w:t>
+            </w:r>
+          </w:p>
+        </w:tc>
+        <w:tc>
+          <w:tcPr>
+            <w:tcW w:w="3006" w:type="dxa"/>
+          </w:tcPr>
+          <w:p>
+            <w:pPr>
+              <w:jc w:val="center"/>
+              <w:rPr>
+                <w:sz w:val="36"/>
+                <w:szCs w:val="36"/>
+              </w:rPr>
+            </w:pPr>
+            <w:r>
+              <w:rPr>
+                <w:sz w:val="36"/>
+                <w:szCs w:val="36"/>
+              </w:rPr>
+              <w:t>35</w:t>
+            </w:r>
+          </w:p>
+        </w:tc>
+      </w:tr>
+      <w:tr>
+        <w:trPr>
+          <w:jc w:val="center"/>
+        </w:trPr>
+        <w:tc>
+          <w:tcPr>
+            <w:tcW w:w="3005" w:type="dxa"/>
+          </w:tcPr>
+          <w:p>
+            <w:pPr>
+              <w:jc w:val="center"/>
+              <w:rPr>
+                <w:sz w:val="36"/>
+                <w:szCs w:val="36"/>
+              </w:rPr>
+            </w:pPr>
+            <w:r>
+              <w:rPr>
+                <w:sz w:val="36"/>
+                <w:szCs w:val="36"/>
+              </w:rPr>
+              <w:t>x &gt;= 50</w:t>
+            </w:r>
+          </w:p>
+        </w:tc>
+        <w:tc>
+          <w:tcPr>
+            <w:tcW w:w="3005" w:type="dxa"/>
+          </w:tcPr>
+          <w:p>
+            <w:pPr>
+              <w:jc w:val="center"/>
+              <w:rPr>
+                <w:sz w:val="36"/>
+                <w:szCs w:val="36"/>
+              </w:rPr>
+            </w:pPr>
+            <w:r>
+              <w:rPr>
+                <w:sz w:val="36"/>
+                <w:szCs w:val="36"/>
+              </w:rPr>
+              <w:t>0.15</w:t>
+            </w:r>
+          </w:p>
+        </w:tc>
+        <w:tc>
+          <w:tcPr>
+            <w:tcW w:w="3006" w:type="dxa"/>
+          </w:tcPr>
+          <w:p>
+            <w:pPr>
+              <w:jc w:val="center"/>
+              <w:rPr>
+                <w:sz w:val="36"/>
+                <w:szCs w:val="36"/>
+              </w:rPr>
+            </w:pPr>
+            <w:r>
+              <w:rPr>
+                <w:sz w:val="36"/>
+                <w:szCs w:val="36"/>
+              </w:rPr>
+              <w:t>55</w:t>
+            </w:r>
+          </w:p>
+        </w:tc>
+      </w:tr>
+      <w:tr>
+        <w:tblPrEx>
+          <w:jc w:val="left"/>
+        </w:tblPrEx>
+        <w:tc>
+          <w:tcPr>
+            <w:tcW w:w="9016" w:type="dxa"/>
+            <w:gridSpan w:val="3"/>
+          </w:tcPr>
+          <w:p>
+            <w:pPr>
+              <w:jc w:val="center"/>
+              <w:rPr>
+                <w:b/>
+                <w:sz w:val="36"/>
+                <w:szCs w:val="36"/>
+              </w:rPr>
+            </w:pPr>
+            <w:r>
+              <w:rPr>
+                <w:b/>
+                <w:sz w:val="36"/>
+                <w:szCs w:val="36"/>
+              </w:rPr>
+              <w:t>Invalid</w:t>
+            </w:r>
+          </w:p>
+        </w:tc>
+      </w:tr>
+      <w:tr>
+        <w:tblPrEx>
+          <w:jc w:val="left"/>
+        </w:tblPrEx>
+        <w:tc>
+          <w:tcPr>
+            <w:tcW w:w="3005" w:type="dxa"/>
+          </w:tcPr>
+          <w:p>
+            <w:pPr>
+              <w:jc w:val="center"/>
+              <w:rPr>
+                <w:b/>
+                <w:sz w:val="36"/>
+                <w:szCs w:val="36"/>
+              </w:rPr>
+            </w:pPr>
+            <w:r>
+              <w:rPr>
+                <w:b/>
+                <w:sz w:val="36"/>
+                <w:szCs w:val="36"/>
+              </w:rPr>
+              <w:t>Range</w:t>
+            </w:r>
+          </w:p>
+        </w:tc>
+        <w:tc>
+          <w:tcPr>
+            <w:tcW w:w="3005" w:type="dxa"/>
+          </w:tcPr>
+          <w:p>
+            <w:pPr>
+              <w:jc w:val="center"/>
+              <w:rPr>
+                <w:b/>
+                <w:sz w:val="36"/>
+                <w:szCs w:val="36"/>
+              </w:rPr>
+            </w:pPr>
+            <w:r>
+              <w:rPr>
+                <w:b/>
+                <w:sz w:val="36"/>
+                <w:szCs w:val="36"/>
+              </w:rPr>
+              <w:t>Value</w:t>
+            </w:r>
+          </w:p>
+        </w:tc>
+        <w:tc>
+          <w:tcPr>
+            <w:tcW w:w="3006" w:type="dxa"/>
+          </w:tcPr>
+          <w:p>
+            <w:pPr>
+              <w:jc w:val="center"/>
+              <w:rPr>
+                <w:b/>
+                <w:sz w:val="36"/>
+                <w:szCs w:val="36"/>
+              </w:rPr>
+            </w:pPr>
+          </w:p>
+        </w:tc>
+      </w:tr>
+      <w:tr>
+        <w:tblPrEx>
+          <w:jc w:val="left"/>
+        </w:tblPrEx>
+        <w:tc>
+          <w:tcPr>
+            <w:tcW w:w="3005" w:type="dxa"/>
+          </w:tcPr>
+          <w:p>
+            <w:pPr>
+              <w:jc w:val="center"/>
+              <w:rPr>
+                <w:sz w:val="36"/>
+                <w:szCs w:val="36"/>
+              </w:rPr>
+            </w:pPr>
+            <w:r>
+              <w:rPr>
+                <w:sz w:val="36"/>
+                <w:szCs w:val="36"/>
+              </w:rPr>
+              <w:t>x &gt;= 18 &amp;&amp; x &lt;= 30</w:t>
+            </w:r>
+          </w:p>
+        </w:tc>
+        <w:tc>
+          <w:tcPr>
+            <w:tcW w:w="3005" w:type="dxa"/>
+          </w:tcPr>
+          <w:p>
+            <w:pPr>
+              <w:jc w:val="center"/>
+              <w:rPr>
+                <w:sz w:val="36"/>
+                <w:szCs w:val="36"/>
+              </w:rPr>
+            </w:pPr>
+            <w:r>
+              <w:rPr>
+                <w:sz w:val="36"/>
+                <w:szCs w:val="36"/>
+              </w:rPr>
+              <w:t>-20</w:t>
+            </w:r>
+          </w:p>
+        </w:tc>
+        <w:tc>
+          <w:tcPr>
+            <w:tcW w:w="3006" w:type="dxa"/>
+          </w:tcPr>
+          <w:p>
+            <w:pPr>
+              <w:jc w:val="center"/>
+              <w:rPr>
+                <w:sz w:val="36"/>
+                <w:szCs w:val="36"/>
+              </w:rPr>
+            </w:pPr>
+            <w:r>
+              <w:rPr>
+                <w:sz w:val="36"/>
+                <w:szCs w:val="36"/>
+              </w:rPr>
+              <w:t>Can’t have negative values</w:t>
+            </w:r>
+          </w:p>
+        </w:tc>
+      </w:tr>
+      <w:tr>
+        <w:tblPrEx>
+          <w:jc w:val="left"/>
+        </w:tblPrEx>
+        <w:tc>
+          <w:tcPr>
+            <w:tcW w:w="3005" w:type="dxa"/>
+          </w:tcPr>
+          <w:p>
+            <w:pPr>
+              <w:jc w:val="center"/>
+              <w:rPr>
+                <w:sz w:val="36"/>
+                <w:szCs w:val="36"/>
+              </w:rPr>
+            </w:pPr>
+            <w:r>
+              <w:rPr>
+                <w:sz w:val="36"/>
+                <w:szCs w:val="36"/>
+              </w:rPr>
+              <w:t>x &gt;= 31</w:t>
+            </w:r>
+          </w:p>
+        </w:tc>
+        <w:tc>
+          <w:tcPr>
+            <w:tcW w:w="3005" w:type="dxa"/>
+          </w:tcPr>
+          <w:p>
+            <w:pPr>
+              <w:jc w:val="center"/>
+              <w:rPr>
+                <w:sz w:val="36"/>
+                <w:szCs w:val="36"/>
+              </w:rPr>
+            </w:pPr>
+            <w:r>
+              <w:rPr>
+                <w:sz w:val="36"/>
+                <w:szCs w:val="36"/>
+              </w:rPr>
+              <w:t>“Thirty-two”</w:t>
+            </w:r>
+          </w:p>
+        </w:tc>
+        <w:tc>
+          <w:tcPr>
+            <w:tcW w:w="3006" w:type="dxa"/>
+          </w:tcPr>
+          <w:p>
+            <w:pPr>
+              <w:jc w:val="center"/>
+              <w:rPr>
+                <w:sz w:val="36"/>
+                <w:szCs w:val="36"/>
+              </w:rPr>
+            </w:pPr>
+            <w:r>
+              <w:rPr>
+                <w:sz w:val="36"/>
+                <w:szCs w:val="36"/>
+              </w:rPr>
+              <w:t>Value must be an int</w:t>
+            </w:r>
+          </w:p>
+        </w:tc>
+      </w:tr>
+    </w:tbl>
+    <w:p>
+      <w:pPr>
+        <w:jc w:val="center"/>
+        <w:rPr>
+          <w:sz w:val="36"/>
+          <w:szCs w:val="36"/>
+        </w:rPr>
+      </w:pPr>
+    </w:p>
+    <w:tbl>
+      <w:tblPr>
+        <w:tblStyle w:val="TableGrid"/>
+        <w:tblW w:w="0" w:type="auto"/>
+        <w:tblLook w:val="04A0" w:firstRow="1" w:lastRow="0" w:firstColumn="1" w:lastColumn="0" w:noHBand="0" w:noVBand="1"/>
+      </w:tblPr>
+      <w:tblGrid>
+        <w:gridCol w:w="4508"/>
+        <w:gridCol w:w="4508"/>
+      </w:tblGrid>
+      <w:tr>
+        <w:tc>
+          <w:tcPr>
+            <w:tcW w:w="9016" w:type="dxa"/>
+            <w:gridSpan w:val="2"/>
+          </w:tcPr>
+          <w:p>
+            <w:pPr>
+              <w:jc w:val="center"/>
+              <w:rPr>
+                <w:b/>
+                <w:sz w:val="36"/>
+                <w:szCs w:val="36"/>
+              </w:rPr>
+            </w:pPr>
+            <w:r>
+              <w:rPr>
+                <w:b/>
+                <w:sz w:val="36"/>
+                <w:szCs w:val="36"/>
+              </w:rPr>
+              <w:t>Boundary Value Analysis</w:t>
+            </w:r>
+          </w:p>
+        </w:tc>
+      </w:tr>
+      <w:tr>
+        <w:tc>
+          <w:tcPr>
+            <w:tcW w:w="4508" w:type="dxa"/>
+          </w:tcPr>
+          <w:p>
+            <w:pPr>
+              <w:jc w:val="center"/>
+              <w:rPr>
+                <w:b/>
+                <w:sz w:val="36"/>
+                <w:szCs w:val="36"/>
+              </w:rPr>
+            </w:pPr>
+            <w:r>
+              <w:rPr>
+                <w:b/>
+                <w:sz w:val="36"/>
+                <w:szCs w:val="36"/>
+              </w:rPr>
+              <w:t>Value</w:t>
+            </w:r>
+          </w:p>
+        </w:tc>
+        <w:tc>
+          <w:tcPr>
+            <w:tcW w:w="4508" w:type="dxa"/>
+          </w:tcPr>
+          <w:p>
+            <w:pPr>
+              <w:jc w:val="center"/>
+              <w:rPr>
+                <w:b/>
+                <w:sz w:val="36"/>
+                <w:szCs w:val="36"/>
+              </w:rPr>
+            </w:pPr>
+            <w:r>
+              <w:rPr>
+                <w:b/>
+                <w:sz w:val="36"/>
+                <w:szCs w:val="36"/>
+              </w:rPr>
+              <w:t>x &gt;= 18 &amp;&amp; x &lt;= 30</w:t>
+            </w:r>
+          </w:p>
+        </w:tc>
+      </w:tr>
+      <w:tr>
+        <w:tc>
+          <w:tcPr>
+            <w:tcW w:w="4508" w:type="dxa"/>
+          </w:tcPr>
+          <w:p>
+            <w:pPr>
+              <w:jc w:val="center"/>
+              <w:rPr>
+                <w:sz w:val="36"/>
+                <w:szCs w:val="36"/>
+              </w:rPr>
+            </w:pPr>
+            <w:r>
+              <w:rPr>
+                <w:sz w:val="36"/>
+                <w:szCs w:val="36"/>
+              </w:rPr>
+              <w:t>17</w:t>
+            </w:r>
+          </w:p>
+        </w:tc>
+        <w:tc>
+          <w:tcPr>
+            <w:tcW w:w="4508" w:type="dxa"/>
+          </w:tcPr>
+          <w:p>
+            <w:pPr>
+              <w:jc w:val="center"/>
+              <w:rPr>
+                <w:sz w:val="36"/>
+                <w:szCs w:val="36"/>
+              </w:rPr>
+            </w:pPr>
+            <w:r>
+              <w:rPr>
+                <w:sz w:val="36"/>
+                <w:szCs w:val="36"/>
+              </w:rPr>
+              <w:t>False</w:t>
+            </w:r>
+          </w:p>
+        </w:tc>
+      </w:tr>
+      <w:tr>
+        <w:tc>
+          <w:tcPr>
+            <w:tcW w:w="4508" w:type="dxa"/>
+          </w:tcPr>
+          <w:p>
+            <w:pPr>
+              <w:jc w:val="center"/>
+              <w:rPr>
+                <w:sz w:val="36"/>
+                <w:szCs w:val="36"/>
+              </w:rPr>
+            </w:pPr>
+            <w:r>
+              <w:rPr>
+                <w:sz w:val="36"/>
+                <w:szCs w:val="36"/>
+              </w:rPr>
+              <w:t>18</w:t>
+            </w:r>
+          </w:p>
+        </w:tc>
+        <w:tc>
+          <w:tcPr>
+            <w:tcW w:w="4508" w:type="dxa"/>
+          </w:tcPr>
+          <w:p>
+            <w:pPr>
+              <w:jc w:val="center"/>
+              <w:rPr>
+                <w:sz w:val="36"/>
+                <w:szCs w:val="36"/>
+              </w:rPr>
+            </w:pPr>
+            <w:r>
+              <w:rPr>
+                <w:sz w:val="36"/>
+                <w:szCs w:val="36"/>
+              </w:rPr>
+              <w:t>True</w:t>
+            </w:r>
+          </w:p>
+        </w:tc>
+      </w:tr>
+      <w:tr>
+        <w:tc>
+          <w:tcPr>
+            <w:tcW w:w="4508" w:type="dxa"/>
+          </w:tcPr>
+          <w:p>
+            <w:pPr>
+              <w:jc w:val="center"/>
+              <w:rPr>
+                <w:sz w:val="36"/>
+                <w:szCs w:val="36"/>
+              </w:rPr>
+            </w:pPr>
+            <w:r>
+              <w:rPr>
+                <w:sz w:val="36"/>
+                <w:szCs w:val="36"/>
+              </w:rPr>
+              <w:t>25</w:t>
+            </w:r>
+          </w:p>
+        </w:tc>
+        <w:tc>
+          <w:tcPr>
+            <w:tcW w:w="4508" w:type="dxa"/>
+          </w:tcPr>
+          <w:p>
+            <w:pPr>
+              <w:jc w:val="center"/>
+              <w:rPr>
+                <w:sz w:val="36"/>
+                <w:szCs w:val="36"/>
+              </w:rPr>
+            </w:pPr>
+            <w:r>
+              <w:rPr>
+                <w:sz w:val="36"/>
+                <w:szCs w:val="36"/>
+              </w:rPr>
+              <w:t>True</w:t>
+            </w:r>
+          </w:p>
+        </w:tc>
+      </w:tr>
+      <w:tr>
+        <w:tc>
+          <w:tcPr>
+            <w:tcW w:w="4508" w:type="dxa"/>
+          </w:tcPr>
+          <w:p>
+            <w:pPr>
+              <w:jc w:val="center"/>
+              <w:rPr>
+                <w:sz w:val="36"/>
+                <w:szCs w:val="36"/>
+              </w:rPr>
+            </w:pPr>
+            <w:r>
+              <w:rPr>
+                <w:sz w:val="36"/>
+                <w:szCs w:val="36"/>
+              </w:rPr>
+              <w:t>31</w:t>
+            </w:r>
+          </w:p>
+        </w:tc>
+        <w:tc>
+          <w:tcPr>
+            <w:tcW w:w="4508" w:type="dxa"/>
+          </w:tcPr>
+          <w:p>
+            <w:pPr>
+              <w:jc w:val="center"/>
+              <w:rPr>
+                <w:sz w:val="36"/>
+                <w:szCs w:val="36"/>
+              </w:rPr>
+            </w:pPr>
+            <w:r>
+              <w:rPr>
+                <w:sz w:val="36"/>
+                <w:szCs w:val="36"/>
+              </w:rPr>
+              <w:t>False</w:t>
+            </w:r>
+          </w:p>
+        </w:tc>
+      </w:tr>
+      <w:tr>
+        <w:tc>
+          <w:tcPr>
+            <w:tcW w:w="4508" w:type="dxa"/>
+          </w:tcPr>
+          <w:p>
+            <w:pPr>
+              <w:jc w:val="center"/>
+              <w:rPr>
+                <w:b/>
+                <w:sz w:val="36"/>
+                <w:szCs w:val="36"/>
+              </w:rPr>
+            </w:pPr>
+            <w:r>
+              <w:rPr>
+                <w:b/>
+                <w:sz w:val="36"/>
+                <w:szCs w:val="36"/>
+              </w:rPr>
+              <w:t>Value</w:t>
+            </w:r>
+          </w:p>
+        </w:tc>
+        <w:tc>
+          <w:tcPr>
+            <w:tcW w:w="4508" w:type="dxa"/>
+          </w:tcPr>
+          <w:p>
+            <w:pPr>
+              <w:jc w:val="center"/>
+              <w:rPr>
+                <w:b/>
+                <w:sz w:val="36"/>
+                <w:szCs w:val="36"/>
+              </w:rPr>
+            </w:pPr>
+            <w:r>
+              <w:rPr>
+                <w:b/>
+                <w:sz w:val="36"/>
+                <w:szCs w:val="36"/>
+              </w:rPr>
+              <w:t>x &gt;= 31</w:t>
+            </w:r>
+          </w:p>
+        </w:tc>
+      </w:tr>
+      <w:tr>
+        <w:tc>
+          <w:tcPr>
+            <w:tcW w:w="4508" w:type="dxa"/>
+          </w:tcPr>
+          <w:p>
+            <w:pPr>
+              <w:jc w:val="center"/>
+              <w:rPr>
+                <w:sz w:val="36"/>
+                <w:szCs w:val="36"/>
+              </w:rPr>
+            </w:pPr>
+            <w:r>
+              <w:rPr>
+                <w:sz w:val="36"/>
+                <w:szCs w:val="36"/>
+              </w:rPr>
+              <w:t>30</w:t>
+            </w:r>
+          </w:p>
+        </w:tc>
+        <w:tc>
+          <w:tcPr>
+            <w:tcW w:w="4508" w:type="dxa"/>
+          </w:tcPr>
+          <w:p>
+            <w:pPr>
+              <w:jc w:val="center"/>
+              <w:rPr>
+                <w:sz w:val="36"/>
+                <w:szCs w:val="36"/>
+              </w:rPr>
+            </w:pPr>
+            <w:r>
+              <w:rPr>
+                <w:sz w:val="36"/>
+                <w:szCs w:val="36"/>
+              </w:rPr>
+              <w:t>False</w:t>
+            </w:r>
+          </w:p>
+        </w:tc>
+      </w:tr>
+      <w:tr>
+        <w:tc>
+          <w:tcPr>
+            <w:tcW w:w="4508" w:type="dxa"/>
+          </w:tcPr>
+          <w:p>
+            <w:pPr>
+              <w:jc w:val="center"/>
+              <w:rPr>
+                <w:sz w:val="36"/>
+                <w:szCs w:val="36"/>
+              </w:rPr>
+            </w:pPr>
+            <w:r>
+              <w:rPr>
+                <w:sz w:val="36"/>
+                <w:szCs w:val="36"/>
+              </w:rPr>
+              <w:t>31</w:t>
+            </w:r>
+          </w:p>
+        </w:tc>
+        <w:tc>
+          <w:tcPr>
+            <w:tcW w:w="4508" w:type="dxa"/>
+          </w:tcPr>
+          <w:p>
+            <w:pPr>
+              <w:jc w:val="center"/>
+              <w:rPr>
+                <w:sz w:val="36"/>
+                <w:szCs w:val="36"/>
+              </w:rPr>
+            </w:pPr>
+            <w:r>
+              <w:rPr>
+                <w:sz w:val="36"/>
+                <w:szCs w:val="36"/>
+              </w:rPr>
+              <w:t>True</w:t>
+            </w:r>
+          </w:p>
+        </w:tc>
+      </w:tr>
+      <w:tr>
+        <w:tc>
+          <w:tcPr>
+            <w:tcW w:w="4508" w:type="dxa"/>
+          </w:tcPr>
+          <w:p>
+            <w:pPr>
+              <w:jc w:val="center"/>
+              <w:rPr>
+                <w:sz w:val="36"/>
+                <w:szCs w:val="36"/>
+              </w:rPr>
+            </w:pPr>
+            <w:r>
+              <w:rPr>
+                <w:sz w:val="36"/>
+                <w:szCs w:val="36"/>
+              </w:rPr>
+              <w:t>35</w:t>
+            </w:r>
+          </w:p>
+        </w:tc>
+        <w:tc>
+          <w:tcPr>
+            <w:tcW w:w="4508" w:type="dxa"/>
+          </w:tcPr>
+          <w:p>
+            <w:pPr>
+              <w:jc w:val="center"/>
+              <w:rPr>
+                <w:sz w:val="36"/>
+                <w:szCs w:val="36"/>
+              </w:rPr>
+            </w:pPr>
+            <w:r>
+              <w:rPr>
+                <w:sz w:val="36"/>
+                <w:szCs w:val="36"/>
+              </w:rPr>
+              <w:t>True</w:t>
+            </w:r>
+          </w:p>
+        </w:tc>
+      </w:tr>
+      <w:tr>
+        <w:tc>
+          <w:tcPr>
+            <w:tcW w:w="4508" w:type="dxa"/>
+          </w:tcPr>
+          <w:p>
+            <w:pPr>
+              <w:jc w:val="center"/>
+              <w:rPr>
+                <w:b/>
+                <w:sz w:val="36"/>
+                <w:szCs w:val="36"/>
+              </w:rPr>
+            </w:pPr>
+            <w:r>
+              <w:rPr>
+                <w:b/>
+                <w:sz w:val="36"/>
+                <w:szCs w:val="36"/>
+              </w:rPr>
+              <w:t>Value</w:t>
+            </w:r>
+          </w:p>
+        </w:tc>
+        <w:tc>
+          <w:tcPr>
+            <w:tcW w:w="4508" w:type="dxa"/>
+          </w:tcPr>
+          <w:p>
+            <w:pPr>
+              <w:jc w:val="center"/>
+              <w:rPr>
+                <w:b/>
+                <w:sz w:val="36"/>
+                <w:szCs w:val="36"/>
+              </w:rPr>
+            </w:pPr>
+            <w:r>
+              <w:rPr>
+                <w:b/>
+                <w:sz w:val="36"/>
+                <w:szCs w:val="36"/>
+              </w:rPr>
+              <w:t>x &gt;= 50</w:t>
+            </w:r>
+          </w:p>
+        </w:tc>
+      </w:tr>
+      <w:tr>
+        <w:tc>
+          <w:tcPr>
+            <w:tcW w:w="4508" w:type="dxa"/>
+          </w:tcPr>
+          <w:p>
+            <w:pPr>
+              <w:tabs>
+                <w:tab w:val="center" w:pos="2146"/>
+                <w:tab w:val="left" w:pos="2985"/>
+              </w:tabs>
+              <w:rPr>
+                <w:sz w:val="36"/>
+                <w:szCs w:val="36"/>
+              </w:rPr>
+            </w:pPr>
+            <w:r>
+              <w:rPr>
+                <w:sz w:val="36"/>
+                <w:szCs w:val="36"/>
+              </w:rPr>
+              <w:tab/>
+              <w:t>49</w:t>
+            </w:r>
+          </w:p>
+        </w:tc>
+        <w:tc>
+          <w:tcPr>
+            <w:tcW w:w="4508" w:type="dxa"/>
+          </w:tcPr>
+          <w:p>
+            <w:pPr>
+              <w:jc w:val="center"/>
+              <w:rPr>
+                <w:sz w:val="36"/>
+                <w:szCs w:val="36"/>
+              </w:rPr>
+            </w:pPr>
+            <w:r>
+              <w:rPr>
+                <w:sz w:val="36"/>
+                <w:szCs w:val="36"/>
+              </w:rPr>
+              <w:t>False</w:t>
+            </w:r>
+          </w:p>
+        </w:tc>
+      </w:tr>
+      <w:tr>
+        <w:tc>
+          <w:tcPr>
+            <w:tcW w:w="4508" w:type="dxa"/>
+          </w:tcPr>
+          <w:p>
+            <w:pPr>
+              <w:jc w:val="center"/>
+              <w:rPr>
+                <w:sz w:val="36"/>
+                <w:szCs w:val="36"/>
+              </w:rPr>
+            </w:pPr>
+            <w:r>
+              <w:rPr>
+                <w:sz w:val="36"/>
+                <w:szCs w:val="36"/>
+              </w:rPr>
+              <w:t>50</w:t>
+            </w:r>
+          </w:p>
+        </w:tc>
+        <w:tc>
+          <w:tcPr>
+            <w:tcW w:w="4508" w:type="dxa"/>
+          </w:tcPr>
+          <w:p>
+            <w:pPr>
+              <w:jc w:val="center"/>
+              <w:rPr>
+                <w:sz w:val="36"/>
+                <w:szCs w:val="36"/>
+              </w:rPr>
+            </w:pPr>
+            <w:r>
+              <w:rPr>
+                <w:sz w:val="36"/>
+                <w:szCs w:val="36"/>
+              </w:rPr>
+              <w:t>True</w:t>
+            </w:r>
+          </w:p>
+        </w:tc>
+      </w:tr>
+      <w:tr>
+        <w:tc>
+          <w:tcPr>
+            <w:tcW w:w="4508" w:type="dxa"/>
+          </w:tcPr>
+          <w:p>
+            <w:pPr>
+              <w:jc w:val="center"/>
+              <w:rPr>
+                <w:sz w:val="36"/>
+                <w:szCs w:val="36"/>
+              </w:rPr>
+            </w:pPr>
+            <w:r>
+              <w:rPr>
+                <w:sz w:val="36"/>
+                <w:szCs w:val="36"/>
+              </w:rPr>
+              <w:t>51</w:t>
+            </w:r>
+          </w:p>
+        </w:tc>
+        <w:tc>
+          <w:tcPr>
+            <w:tcW w:w="4508" w:type="dxa"/>
+          </w:tcPr>
+          <w:p>
+            <w:pPr>
+              <w:jc w:val="center"/>
+              <w:rPr>
+                <w:sz w:val="36"/>
+                <w:szCs w:val="36"/>
+              </w:rPr>
+            </w:pPr>
+            <w:r>
+              <w:rPr>
+                <w:sz w:val="36"/>
+                <w:szCs w:val="36"/>
+              </w:rPr>
+              <w:t>True</w:t>
+            </w:r>
+          </w:p>
+        </w:tc>
+      </w:tr>
+    </w:tbl>
+    <w:p>
+      <w:pPr>
+        <w:rPr>
+          <w:b/>
+          <w:sz w:val="36"/>
+          <w:szCs w:val="36"/>
+          <w:u w:val="single"/>
+        </w:rPr>
+      </w:pPr>
+    </w:p>
+    <w:p>
+      <w:pPr>
+        <w:rPr>
+          <w:b/>
+          <w:sz w:val="36"/>
+          <w:szCs w:val="36"/>
+          <w:u w:val="single"/>
+        </w:rPr>
+      </w:pPr>
+      <w:r>
+        <w:rPr>
+          <w:b/>
+          <w:sz w:val="36"/>
+          <w:szCs w:val="36"/>
+          <w:u w:val="single"/>
+        </w:rPr>
+        <w:lastRenderedPageBreak/>
+        <w:t>Jenkins</w:t>
+      </w:r>
+    </w:p>
+    <w:p>
+      <w:pPr>
+        <w:rPr>
+          <w:sz w:val="28"/>
+          <w:szCs w:val="36"/>
+        </w:rPr>
+      </w:pPr>
+      <w:r>
+        <w:rPr>
+          <w:sz w:val="28"/>
+          <w:szCs w:val="36"/>
+        </w:rPr>
+        <w:t xml:space="preserve">Jenkins is used to check code committed </w:t>
+      </w:r>
+      <w:bookmarkStart w:id="0" w:name="_GoBack"/>
+      <w:bookmarkEnd w:id="0"/>
     </w:p>
     <w:sectPr>
       <w:pgSz w:w="11906" w:h="16838"/>
@@ -914,7 +2167,7 @@
 </file>
 
 <file path=word/numbering.xml><?xml version="1.0" encoding="utf-8"?>
-<w:numbering xmlns:wpc="http://schemas.microsoft.com/office/word/2010/wordprocessingCanvas" xmlns:mc="http://schemas.openxmlformats.org/markup-compatibility/2006" xmlns:o="urn:schemas-microsoft-com:office:office" xmlns:r="http://schemas.openxmlformats.org/officeDocument/2006/relationships" xmlns:m="http://schemas.openxmlformats.org/officeDocument/2006/math" xmlns:v="urn:schemas-microsoft-com:vml" xmlns:wp14="http://schemas.microsoft.com/office/word/2010/wordprocessingDrawing" xmlns:wp="http://schemas.openxmlformats.org/drawingml/2006/wordprocessingDrawing" xmlns:w10="urn:schemas-microsoft-com:office:word" xmlns:w="http://schemas.openxmlformats.org/wordprocessingml/2006/main" xmlns:w14="http://schemas.microsoft.com/office/word/2010/wordml" xmlns:w15="http://schemas.microsoft.com/office/word/2012/wordml" xmlns:wpg="http://schemas.microsoft.com/office/word/2010/wordprocessingGroup" xmlns:wpi="http://schemas.microsoft.com/office/word/2010/wordprocessingInk" xmlns:wne="http://schemas.microsoft.com/office/word/2006/wordml" xmlns:wps="http://schemas.microsoft.com/office/word/2010/wordprocessingShape" mc:Ignorable="w14 w15 wp14">
+<w:numbering xmlns:wpc="http://schemas.microsoft.com/office/word/2010/wordprocessingCanvas" xmlns:cx="http://schemas.microsoft.com/office/drawing/2014/chartex" xmlns:cx1="http://schemas.microsoft.com/office/drawing/2015/9/8/chartex" xmlns:cx2="http://schemas.microsoft.com/office/drawing/2015/10/21/chartex" xmlns:cx3="http://schemas.microsoft.com/office/drawing/2016/5/9/chartex" xmlns:cx4="http://schemas.microsoft.com/office/drawing/2016/5/10/chartex" xmlns:cx5="http://schemas.microsoft.com/office/drawing/2016/5/11/chartex" xmlns:cx6="http://schemas.microsoft.com/office/drawing/2016/5/12/chartex" xmlns:cx7="http://schemas.microsoft.com/office/drawing/2016/5/13/chartex" xmlns:cx8="http://schemas.microsoft.com/office/drawing/2016/5/14/chartex" xmlns:mc="http://schemas.openxmlformats.org/markup-compatibility/2006" xmlns:aink="http://schemas.microsoft.com/office/drawing/2016/ink" xmlns:am3d="http://schemas.microsoft.com/office/drawing/2017/model3d" xmlns:o="urn:schemas-microsoft-com:office:office" xmlns:r="http://schemas.openxmlformats.org/officeDocument/2006/relationships" xmlns:m="http://schemas.openxmlformats.org/officeDocument/2006/math" xmlns:v="urn:schemas-microsoft-com:vml" xmlns:wp14="http://schemas.microsoft.com/office/word/2010/wordprocessingDrawing" xmlns:wp="http://schemas.openxmlformats.org/drawingml/2006/wordprocessingDrawing" xmlns:w10="urn:schemas-microsoft-com:office:word" xmlns:w="http://schemas.openxmlformats.org/wordprocessingml/2006/main" xmlns:w14="http://schemas.microsoft.com/office/word/2010/wordml" xmlns:w15="http://schemas.microsoft.com/office/word/2012/wordml" xmlns:w16cid="http://schemas.microsoft.com/office/word/2016/wordml/cid" xmlns:w16se="http://schemas.microsoft.com/office/word/2015/wordml/symex" xmlns:wpg="http://schemas.microsoft.com/office/word/2010/wordprocessingGroup" xmlns:wpi="http://schemas.microsoft.com/office/word/2010/wordprocessingInk" xmlns:wne="http://schemas.microsoft.com/office/word/2006/wordml" xmlns:wps="http://schemas.microsoft.com/office/word/2010/wordprocessingShape" mc:Ignorable="w14 w15 w16se w16cid wp14">
   <w:abstractNum w:abstractNumId="0" w15:restartNumberingAfterBreak="0">
     <w:nsid w:val="5BC1421E"/>
     <w:multiLevelType w:val="hybridMultilevel"/>
@@ -1264,7 +2517,7 @@
 </file>
 
 <file path=word/styles.xml><?xml version="1.0" encoding="utf-8"?>
-<w:styles xmlns:mc="http://schemas.openxmlformats.org/markup-compatibility/2006" xmlns:r="http://schemas.openxmlformats.org/officeDocument/2006/relationships" xmlns:w="http://schemas.openxmlformats.org/wordprocessingml/2006/main" xmlns:w14="http://schemas.microsoft.com/office/word/2010/wordml" xmlns:w15="http://schemas.microsoft.com/office/word/2012/wordml" mc:Ignorable="w14 w15">
+<w:styles xmlns:mc="http://schemas.openxmlformats.org/markup-compatibility/2006" xmlns:r="http://schemas.openxmlformats.org/officeDocument/2006/relationships" xmlns:w="http://schemas.openxmlformats.org/wordprocessingml/2006/main" xmlns:w14="http://schemas.microsoft.com/office/word/2010/wordml" xmlns:w15="http://schemas.microsoft.com/office/word/2012/wordml" xmlns:w16cid="http://schemas.microsoft.com/office/word/2016/wordml/cid" xmlns:w16se="http://schemas.microsoft.com/office/word/2015/wordml/symex" mc:Ignorable="w14 w15 w16se w16cid">
   <w:docDefaults>
     <w:rPrDefault>
       <w:rPr>
@@ -1280,7 +2533,7 @@
       </w:pPr>
     </w:pPrDefault>
   </w:docDefaults>
-  <w:latentStyles w:defLockedState="0" w:defUIPriority="99" w:defSemiHidden="0" w:defUnhideWhenUsed="0" w:defQFormat="0" w:count="371">
+  <w:latentStyles w:defLockedState="0" w:defUIPriority="99" w:defSemiHidden="0" w:defUnhideWhenUsed="0" w:defQFormat="0" w:count="375">
     <w:lsdException w:name="Normal" w:uiPriority="0" w:qFormat="1"/>
     <w:lsdException w:name="heading 1" w:uiPriority="9" w:qFormat="1"/>
     <w:lsdException w:name="heading 2" w:semiHidden="1" w:uiPriority="9" w:unhideWhenUsed="1" w:qFormat="1"/>
@@ -1386,7 +2639,6 @@
     <w:lsdException w:name="HTML Sample" w:semiHidden="1" w:unhideWhenUsed="1"/>
     <w:lsdException w:name="HTML Typewriter" w:semiHidden="1" w:unhideWhenUsed="1"/>
     <w:lsdException w:name="HTML Variable" w:semiHidden="1" w:unhideWhenUsed="1"/>
-    <w:lsdException w:name="Normal Table" w:semiHidden="1" w:unhideWhenUsed="1"/>
     <w:lsdException w:name="annotation subject" w:semiHidden="1" w:unhideWhenUsed="1"/>
     <w:lsdException w:name="No List" w:semiHidden="1" w:unhideWhenUsed="1"/>
     <w:lsdException w:name="Outline List 1" w:semiHidden="1" w:unhideWhenUsed="1"/>
@@ -1430,10 +2682,8 @@
     <w:lsdException w:name="Table Elegant" w:semiHidden="1" w:unhideWhenUsed="1"/>
     <w:lsdException w:name="Table Professional" w:semiHidden="1" w:unhideWhenUsed="1"/>
     <w:lsdException w:name="Table Subtle 1" w:semiHidden="1" w:unhideWhenUsed="1"/>
-    <w:lsdException w:name="Table Subtle 2" w:semiHidden="1" w:unhideWhenUsed="1"/>
     <w:lsdException w:name="Table Web 1" w:semiHidden="1" w:unhideWhenUsed="1"/>
     <w:lsdException w:name="Table Web 2" w:semiHidden="1" w:unhideWhenUsed="1"/>
-    <w:lsdException w:name="Table Web 3" w:semiHidden="1" w:unhideWhenUsed="1"/>
     <w:lsdException w:name="Balloon Text" w:semiHidden="1" w:unhideWhenUsed="1"/>
     <w:lsdException w:name="Table Grid" w:uiPriority="39"/>
     <w:lsdException w:name="Table Theme" w:semiHidden="1" w:unhideWhenUsed="1"/>
@@ -1652,6 +2902,10 @@
     <w:lsdException w:name="List Table 5 Dark Accent 6" w:uiPriority="50"/>
     <w:lsdException w:name="List Table 6 Colorful Accent 6" w:uiPriority="51"/>
     <w:lsdException w:name="List Table 7 Colorful Accent 6" w:uiPriority="52"/>
+    <w:lsdException w:name="Mention" w:semiHidden="1" w:unhideWhenUsed="1"/>
+    <w:lsdException w:name="Smart Hyperlink" w:semiHidden="1" w:unhideWhenUsed="1"/>
+    <w:lsdException w:name="Hashtag" w:semiHidden="1" w:unhideWhenUsed="1"/>
+    <w:lsdException w:name="Unresolved Mention" w:semiHidden="1" w:unhideWhenUsed="1"/>
   </w:latentStyles>
   <w:style w:type="paragraph" w:default="1" w:styleId="Normal">
     <w:name w:val="Normal"/>

</xml_diff>

<commit_message>
Part 9 - A brief note on jenkins
</commit_message>
<xml_diff>
--- a/SQA_ TestingDoc.docx
+++ b/SQA_ TestingDoc.docx
@@ -1,6 +1,6 @@
 
 <file path=word/document.xml><?xml version="1.0" encoding="utf-8"?>
-<w:document xmlns:wpc="http://schemas.microsoft.com/office/word/2010/wordprocessingCanvas" xmlns:cx="http://schemas.microsoft.com/office/drawing/2014/chartex" xmlns:cx1="http://schemas.microsoft.com/office/drawing/2015/9/8/chartex" xmlns:cx2="http://schemas.microsoft.com/office/drawing/2015/10/21/chartex" xmlns:cx3="http://schemas.microsoft.com/office/drawing/2016/5/9/chartex" xmlns:cx4="http://schemas.microsoft.com/office/drawing/2016/5/10/chartex" xmlns:cx5="http://schemas.microsoft.com/office/drawing/2016/5/11/chartex" xmlns:cx6="http://schemas.microsoft.com/office/drawing/2016/5/12/chartex" xmlns:cx7="http://schemas.microsoft.com/office/drawing/2016/5/13/chartex" xmlns:cx8="http://schemas.microsoft.com/office/drawing/2016/5/14/chartex" xmlns:mc="http://schemas.openxmlformats.org/markup-compatibility/2006" xmlns:aink="http://schemas.microsoft.com/office/drawing/2016/ink" xmlns:am3d="http://schemas.microsoft.com/office/drawing/2017/model3d" xmlns:o="urn:schemas-microsoft-com:office:office" xmlns:r="http://schemas.openxmlformats.org/officeDocument/2006/relationships" xmlns:m="http://schemas.openxmlformats.org/officeDocument/2006/math" xmlns:v="urn:schemas-microsoft-com:vml" xmlns:wp14="http://schemas.microsoft.com/office/word/2010/wordprocessingDrawing" xmlns:wp="http://schemas.openxmlformats.org/drawingml/2006/wordprocessingDrawing" xmlns:w10="urn:schemas-microsoft-com:office:word" xmlns:w="http://schemas.openxmlformats.org/wordprocessingml/2006/main" xmlns:w14="http://schemas.microsoft.com/office/word/2010/wordml" xmlns:w15="http://schemas.microsoft.com/office/word/2012/wordml" xmlns:w16cid="http://schemas.microsoft.com/office/word/2016/wordml/cid" xmlns:w16se="http://schemas.microsoft.com/office/word/2015/wordml/symex" xmlns:wpg="http://schemas.microsoft.com/office/word/2010/wordprocessingGroup" xmlns:wpi="http://schemas.microsoft.com/office/word/2010/wordprocessingInk" xmlns:wne="http://schemas.microsoft.com/office/word/2006/wordml" xmlns:wps="http://schemas.microsoft.com/office/word/2010/wordprocessingShape" mc:Ignorable="w14 w15 w16se w16cid wp14">
+<w:document xmlns:wpc="http://schemas.microsoft.com/office/word/2010/wordprocessingCanvas" xmlns:mc="http://schemas.openxmlformats.org/markup-compatibility/2006" xmlns:o="urn:schemas-microsoft-com:office:office" xmlns:r="http://schemas.openxmlformats.org/officeDocument/2006/relationships" xmlns:m="http://schemas.openxmlformats.org/officeDocument/2006/math" xmlns:v="urn:schemas-microsoft-com:vml" xmlns:wp14="http://schemas.microsoft.com/office/word/2010/wordprocessingDrawing" xmlns:wp="http://schemas.openxmlformats.org/drawingml/2006/wordprocessingDrawing" xmlns:w10="urn:schemas-microsoft-com:office:word" xmlns:w="http://schemas.openxmlformats.org/wordprocessingml/2006/main" xmlns:w14="http://schemas.microsoft.com/office/word/2010/wordml" xmlns:w15="http://schemas.microsoft.com/office/word/2012/wordml" xmlns:wpg="http://schemas.microsoft.com/office/word/2010/wordprocessingGroup" xmlns:wpi="http://schemas.microsoft.com/office/word/2010/wordprocessingInk" xmlns:wne="http://schemas.microsoft.com/office/word/2006/wordml" xmlns:wps="http://schemas.microsoft.com/office/word/2010/wordprocessingShape" mc:Ignorable="w14 w15 wp14">
   <w:body>
     <w:p>
       <w:pPr>
@@ -2136,7 +2136,25 @@
           <w:u w:val="single"/>
         </w:rPr>
         <w:lastRenderedPageBreak/>
+        <w:t xml:space="preserve">Part 9 – </w:t>
+      </w:r>
+      <w:r>
+        <w:rPr>
+          <w:b/>
+          <w:sz w:val="36"/>
+          <w:szCs w:val="36"/>
+          <w:u w:val="single"/>
+        </w:rPr>
         <w:t>Jenkins</w:t>
+      </w:r>
+      <w:r>
+        <w:rPr>
+          <w:b/>
+          <w:sz w:val="36"/>
+          <w:szCs w:val="36"/>
+          <w:u w:val="single"/>
+        </w:rPr>
+        <w:t xml:space="preserve"> (A Brief Note)</w:t>
       </w:r>
     </w:p>
     <w:p>
@@ -2151,10 +2169,49 @@
           <w:sz w:val="28"/>
           <w:szCs w:val="36"/>
         </w:rPr>
-        <w:t xml:space="preserve">Jenkins is used to check code committed </w:t>
+        <w:t>Jenkins is an open source tool and it’s used for continuous integration purposes. It continuously tests projects which can help developers integrate changes easily and can get the latest build of the project. It</w:t>
+      </w:r>
+      <w:r>
+        <w:rPr>
+          <w:sz w:val="28"/>
+          <w:szCs w:val="36"/>
+        </w:rPr>
+        <w:t>’</w:t>
+      </w:r>
+      <w:r>
+        <w:rPr>
+          <w:sz w:val="28"/>
+          <w:szCs w:val="36"/>
+        </w:rPr>
+        <w:t>s written in Java so it makes it easy to use on most platforms.</w:t>
+      </w:r>
+    </w:p>
+    <w:p>
+      <w:pPr>
+        <w:rPr>
+          <w:sz w:val="28"/>
+          <w:szCs w:val="36"/>
+        </w:rPr>
+      </w:pPr>
+      <w:r>
+        <w:rPr>
+          <w:sz w:val="28"/>
+          <w:szCs w:val="36"/>
+        </w:rPr>
+        <w:t>Jenkins is an automated testing tool so when a developer is doing continuous integration, Jenkins can help with testing the latest build to ensure it works fine and doesn’t throw back any errors or bugs.</w:t>
       </w:r>
       <w:bookmarkStart w:id="0" w:name="_GoBack"/>
       <w:bookmarkEnd w:id="0"/>
+    </w:p>
+    <w:p>
+      <w:pPr>
+        <w:rPr>
+          <w:b/>
+          <w:sz w:val="36"/>
+          <w:szCs w:val="36"/>
+          <w:u w:val="single"/>
+        </w:rPr>
+      </w:pPr>
     </w:p>
     <w:sectPr>
       <w:pgSz w:w="11906" w:h="16838"/>
@@ -2167,7 +2224,7 @@
 </file>
 
 <file path=word/numbering.xml><?xml version="1.0" encoding="utf-8"?>
-<w:numbering xmlns:wpc="http://schemas.microsoft.com/office/word/2010/wordprocessingCanvas" xmlns:cx="http://schemas.microsoft.com/office/drawing/2014/chartex" xmlns:cx1="http://schemas.microsoft.com/office/drawing/2015/9/8/chartex" xmlns:cx2="http://schemas.microsoft.com/office/drawing/2015/10/21/chartex" xmlns:cx3="http://schemas.microsoft.com/office/drawing/2016/5/9/chartex" xmlns:cx4="http://schemas.microsoft.com/office/drawing/2016/5/10/chartex" xmlns:cx5="http://schemas.microsoft.com/office/drawing/2016/5/11/chartex" xmlns:cx6="http://schemas.microsoft.com/office/drawing/2016/5/12/chartex" xmlns:cx7="http://schemas.microsoft.com/office/drawing/2016/5/13/chartex" xmlns:cx8="http://schemas.microsoft.com/office/drawing/2016/5/14/chartex" xmlns:mc="http://schemas.openxmlformats.org/markup-compatibility/2006" xmlns:aink="http://schemas.microsoft.com/office/drawing/2016/ink" xmlns:am3d="http://schemas.microsoft.com/office/drawing/2017/model3d" xmlns:o="urn:schemas-microsoft-com:office:office" xmlns:r="http://schemas.openxmlformats.org/officeDocument/2006/relationships" xmlns:m="http://schemas.openxmlformats.org/officeDocument/2006/math" xmlns:v="urn:schemas-microsoft-com:vml" xmlns:wp14="http://schemas.microsoft.com/office/word/2010/wordprocessingDrawing" xmlns:wp="http://schemas.openxmlformats.org/drawingml/2006/wordprocessingDrawing" xmlns:w10="urn:schemas-microsoft-com:office:word" xmlns:w="http://schemas.openxmlformats.org/wordprocessingml/2006/main" xmlns:w14="http://schemas.microsoft.com/office/word/2010/wordml" xmlns:w15="http://schemas.microsoft.com/office/word/2012/wordml" xmlns:w16cid="http://schemas.microsoft.com/office/word/2016/wordml/cid" xmlns:w16se="http://schemas.microsoft.com/office/word/2015/wordml/symex" xmlns:wpg="http://schemas.microsoft.com/office/word/2010/wordprocessingGroup" xmlns:wpi="http://schemas.microsoft.com/office/word/2010/wordprocessingInk" xmlns:wne="http://schemas.microsoft.com/office/word/2006/wordml" xmlns:wps="http://schemas.microsoft.com/office/word/2010/wordprocessingShape" mc:Ignorable="w14 w15 w16se w16cid wp14">
+<w:numbering xmlns:wpc="http://schemas.microsoft.com/office/word/2010/wordprocessingCanvas" xmlns:mc="http://schemas.openxmlformats.org/markup-compatibility/2006" xmlns:o="urn:schemas-microsoft-com:office:office" xmlns:r="http://schemas.openxmlformats.org/officeDocument/2006/relationships" xmlns:m="http://schemas.openxmlformats.org/officeDocument/2006/math" xmlns:v="urn:schemas-microsoft-com:vml" xmlns:wp14="http://schemas.microsoft.com/office/word/2010/wordprocessingDrawing" xmlns:wp="http://schemas.openxmlformats.org/drawingml/2006/wordprocessingDrawing" xmlns:w10="urn:schemas-microsoft-com:office:word" xmlns:w="http://schemas.openxmlformats.org/wordprocessingml/2006/main" xmlns:w14="http://schemas.microsoft.com/office/word/2010/wordml" xmlns:w15="http://schemas.microsoft.com/office/word/2012/wordml" xmlns:wpg="http://schemas.microsoft.com/office/word/2010/wordprocessingGroup" xmlns:wpi="http://schemas.microsoft.com/office/word/2010/wordprocessingInk" xmlns:wne="http://schemas.microsoft.com/office/word/2006/wordml" xmlns:wps="http://schemas.microsoft.com/office/word/2010/wordprocessingShape" mc:Ignorable="w14 w15 wp14">
   <w:abstractNum w:abstractNumId="0" w15:restartNumberingAfterBreak="0">
     <w:nsid w:val="5BC1421E"/>
     <w:multiLevelType w:val="hybridMultilevel"/>
@@ -2517,7 +2574,7 @@
 </file>
 
 <file path=word/styles.xml><?xml version="1.0" encoding="utf-8"?>
-<w:styles xmlns:mc="http://schemas.openxmlformats.org/markup-compatibility/2006" xmlns:r="http://schemas.openxmlformats.org/officeDocument/2006/relationships" xmlns:w="http://schemas.openxmlformats.org/wordprocessingml/2006/main" xmlns:w14="http://schemas.microsoft.com/office/word/2010/wordml" xmlns:w15="http://schemas.microsoft.com/office/word/2012/wordml" xmlns:w16cid="http://schemas.microsoft.com/office/word/2016/wordml/cid" xmlns:w16se="http://schemas.microsoft.com/office/word/2015/wordml/symex" mc:Ignorable="w14 w15 w16se w16cid">
+<w:styles xmlns:mc="http://schemas.openxmlformats.org/markup-compatibility/2006" xmlns:r="http://schemas.openxmlformats.org/officeDocument/2006/relationships" xmlns:w="http://schemas.openxmlformats.org/wordprocessingml/2006/main" xmlns:w14="http://schemas.microsoft.com/office/word/2010/wordml" xmlns:w15="http://schemas.microsoft.com/office/word/2012/wordml" mc:Ignorable="w14 w15">
   <w:docDefaults>
     <w:rPrDefault>
       <w:rPr>
@@ -2533,7 +2590,7 @@
       </w:pPr>
     </w:pPrDefault>
   </w:docDefaults>
-  <w:latentStyles w:defLockedState="0" w:defUIPriority="99" w:defSemiHidden="0" w:defUnhideWhenUsed="0" w:defQFormat="0" w:count="375">
+  <w:latentStyles w:defLockedState="0" w:defUIPriority="99" w:defSemiHidden="0" w:defUnhideWhenUsed="0" w:defQFormat="0" w:count="371">
     <w:lsdException w:name="Normal" w:uiPriority="0" w:qFormat="1"/>
     <w:lsdException w:name="heading 1" w:uiPriority="9" w:qFormat="1"/>
     <w:lsdException w:name="heading 2" w:semiHidden="1" w:uiPriority="9" w:unhideWhenUsed="1" w:qFormat="1"/>
@@ -2639,6 +2696,7 @@
     <w:lsdException w:name="HTML Sample" w:semiHidden="1" w:unhideWhenUsed="1"/>
     <w:lsdException w:name="HTML Typewriter" w:semiHidden="1" w:unhideWhenUsed="1"/>
     <w:lsdException w:name="HTML Variable" w:semiHidden="1" w:unhideWhenUsed="1"/>
+    <w:lsdException w:name="Normal Table" w:semiHidden="1" w:unhideWhenUsed="1"/>
     <w:lsdException w:name="annotation subject" w:semiHidden="1" w:unhideWhenUsed="1"/>
     <w:lsdException w:name="No List" w:semiHidden="1" w:unhideWhenUsed="1"/>
     <w:lsdException w:name="Outline List 1" w:semiHidden="1" w:unhideWhenUsed="1"/>
@@ -2682,8 +2740,10 @@
     <w:lsdException w:name="Table Elegant" w:semiHidden="1" w:unhideWhenUsed="1"/>
     <w:lsdException w:name="Table Professional" w:semiHidden="1" w:unhideWhenUsed="1"/>
     <w:lsdException w:name="Table Subtle 1" w:semiHidden="1" w:unhideWhenUsed="1"/>
+    <w:lsdException w:name="Table Subtle 2" w:semiHidden="1" w:unhideWhenUsed="1"/>
     <w:lsdException w:name="Table Web 1" w:semiHidden="1" w:unhideWhenUsed="1"/>
     <w:lsdException w:name="Table Web 2" w:semiHidden="1" w:unhideWhenUsed="1"/>
+    <w:lsdException w:name="Table Web 3" w:semiHidden="1" w:unhideWhenUsed="1"/>
     <w:lsdException w:name="Balloon Text" w:semiHidden="1" w:unhideWhenUsed="1"/>
     <w:lsdException w:name="Table Grid" w:uiPriority="39"/>
     <w:lsdException w:name="Table Theme" w:semiHidden="1" w:unhideWhenUsed="1"/>
@@ -2902,10 +2962,6 @@
     <w:lsdException w:name="List Table 5 Dark Accent 6" w:uiPriority="50"/>
     <w:lsdException w:name="List Table 6 Colorful Accent 6" w:uiPriority="51"/>
     <w:lsdException w:name="List Table 7 Colorful Accent 6" w:uiPriority="52"/>
-    <w:lsdException w:name="Mention" w:semiHidden="1" w:unhideWhenUsed="1"/>
-    <w:lsdException w:name="Smart Hyperlink" w:semiHidden="1" w:unhideWhenUsed="1"/>
-    <w:lsdException w:name="Hashtag" w:semiHidden="1" w:unhideWhenUsed="1"/>
-    <w:lsdException w:name="Unresolved Mention" w:semiHidden="1" w:unhideWhenUsed="1"/>
   </w:latentStyles>
   <w:style w:type="paragraph" w:default="1" w:styleId="Normal">
     <w:name w:val="Normal"/>

</xml_diff>